<commit_message>
- modified templates - modified ReportExportHelperBase to match the template changes - fixed some PDF export bugs (e.g. critical access entries table not showing, ...) - added javadoc parameter chartImages
</commit_message>
<xml_diff>
--- a/art/res/word-templates/ExportReport_Template_DE.docx
+++ b/art/res/word-templates/ExportReport_Template_DE.docx
@@ -56,8 +56,6 @@
         </w:rPr>
         <w:t>Query Parameters:</w:t>
       </w:r>
-      <w:bookmarkStart w:id="0" w:name="_GoBack"/>
-      <w:bookmarkEnd w:id="0"/>
     </w:p>
     <w:tbl>
       <w:tblPr>
@@ -146,8 +144,8 @@
                 <w:lang w:val="en-GB"/>
               </w:rPr>
             </w:pPr>
-            <w:bookmarkStart w:id="1" w:name="QuerySettings_Creator"/>
-            <w:bookmarkEnd w:id="1"/>
+            <w:bookmarkStart w:id="0" w:name="QuerySettings_Creator"/>
+            <w:bookmarkEnd w:id="0"/>
           </w:p>
         </w:tc>
       </w:tr>
@@ -188,8 +186,8 @@
                 <w:lang w:val="en-GB"/>
               </w:rPr>
             </w:pPr>
-            <w:bookmarkStart w:id="2" w:name="QuerySettings_EndOfQuery"/>
-            <w:bookmarkEnd w:id="2"/>
+            <w:bookmarkStart w:id="1" w:name="QuerySettings_EndOfQuery"/>
+            <w:bookmarkEnd w:id="1"/>
           </w:p>
         </w:tc>
       </w:tr>
@@ -224,8 +222,8 @@
                 <w:lang w:val="en-GB"/>
               </w:rPr>
             </w:pPr>
-            <w:bookmarkStart w:id="3" w:name="QuerySettings_Patterns"/>
-            <w:bookmarkEnd w:id="3"/>
+            <w:bookmarkStart w:id="2" w:name="QuerySettings_Patterns"/>
+            <w:bookmarkEnd w:id="2"/>
           </w:p>
         </w:tc>
       </w:tr>
@@ -260,8 +258,8 @@
                 <w:lang w:val="en-GB"/>
               </w:rPr>
             </w:pPr>
-            <w:bookmarkStart w:id="4" w:name="QuerySettings_Whitelist"/>
-            <w:bookmarkEnd w:id="4"/>
+            <w:bookmarkStart w:id="3" w:name="QuerySettings_Whitelist"/>
+            <w:bookmarkEnd w:id="3"/>
           </w:p>
         </w:tc>
       </w:tr>
@@ -373,8 +371,8 @@
                 <w:lang w:val="en-GB"/>
               </w:rPr>
             </w:pPr>
-            <w:bookmarkStart w:id="5" w:name="ConnectionSettings_Description"/>
-            <w:bookmarkEnd w:id="5"/>
+            <w:bookmarkStart w:id="4" w:name="ConnectionSettings_Description"/>
+            <w:bookmarkEnd w:id="4"/>
           </w:p>
         </w:tc>
       </w:tr>
@@ -415,8 +413,8 @@
                 <w:lang w:val="en-GB"/>
               </w:rPr>
             </w:pPr>
-            <w:bookmarkStart w:id="6" w:name="ConnectionSettings_ServerDestination"/>
-            <w:bookmarkEnd w:id="6"/>
+            <w:bookmarkStart w:id="5" w:name="ConnectionSettings_ServerDestination"/>
+            <w:bookmarkEnd w:id="5"/>
           </w:p>
         </w:tc>
       </w:tr>
@@ -475,8 +473,8 @@
                 <w:lang w:val="en-GB"/>
               </w:rPr>
             </w:pPr>
-            <w:bookmarkStart w:id="7" w:name="ConnectionSettings_SystemNumber"/>
-            <w:bookmarkEnd w:id="7"/>
+            <w:bookmarkStart w:id="6" w:name="ConnectionSettings_SystemNumber"/>
+            <w:bookmarkEnd w:id="6"/>
           </w:p>
         </w:tc>
       </w:tr>
@@ -523,8 +521,8 @@
                 <w:lang w:val="en-GB"/>
               </w:rPr>
             </w:pPr>
-            <w:bookmarkStart w:id="8" w:name="ConnectionSettings_Client"/>
-            <w:bookmarkEnd w:id="8"/>
+            <w:bookmarkStart w:id="7" w:name="ConnectionSettings_Client"/>
+            <w:bookmarkEnd w:id="7"/>
           </w:p>
         </w:tc>
       </w:tr>
@@ -565,8 +563,8 @@
                 <w:lang w:val="en-GB"/>
               </w:rPr>
             </w:pPr>
-            <w:bookmarkStart w:id="9" w:name="ConnectionSettings_Language"/>
-            <w:bookmarkEnd w:id="9"/>
+            <w:bookmarkStart w:id="8" w:name="ConnectionSettings_Language"/>
+            <w:bookmarkEnd w:id="8"/>
           </w:p>
         </w:tc>
       </w:tr>
@@ -613,8 +611,8 @@
                 <w:lang w:val="en-GB"/>
               </w:rPr>
             </w:pPr>
-            <w:bookmarkStart w:id="10" w:name="ConnectionSettings_PoolCapacity"/>
-            <w:bookmarkEnd w:id="10"/>
+            <w:bookmarkStart w:id="9" w:name="ConnectionSettings_PoolCapacity"/>
+            <w:bookmarkEnd w:id="9"/>
           </w:p>
         </w:tc>
       </w:tr>
@@ -669,9 +667,6 @@
         <w:gridCol w:w="4531"/>
       </w:tblGrid>
       <w:tr>
-        <w:trPr>
-          <w:tblHeader/>
-        </w:trPr>
         <w:tc>
           <w:tcPr>
             <w:tcW w:w="4531" w:type="dxa"/>
@@ -684,19 +679,31 @@
               <w:spacing w:line="276" w:lineRule="auto"/>
               <w:jc w:val="center"/>
               <w:rPr>
-                <w:sz w:val="24"/>
-                <w:szCs w:val="24"/>
-                <w:lang w:val="en-GB"/>
-              </w:rPr>
-            </w:pPr>
-            <w:r>
-              <w:rPr>
                 <w:b/>
                 <w:sz w:val="24"/>
                 <w:szCs w:val="24"/>
                 <w:lang w:val="en-GB"/>
               </w:rPr>
-              <w:t>Access Pattern ID</w:t>
+            </w:pPr>
+            <w:proofErr w:type="spellStart"/>
+            <w:r>
+              <w:rPr>
+                <w:b/>
+                <w:sz w:val="24"/>
+                <w:szCs w:val="24"/>
+                <w:lang w:val="en-GB"/>
+              </w:rPr>
+              <w:t>Usecase</w:t>
+            </w:r>
+            <w:proofErr w:type="spellEnd"/>
+            <w:r>
+              <w:rPr>
+                <w:b/>
+                <w:sz w:val="24"/>
+                <w:szCs w:val="24"/>
+                <w:lang w:val="en-GB"/>
+              </w:rPr>
+              <w:t xml:space="preserve"> ID</w:t>
             </w:r>
           </w:p>
         </w:tc>
@@ -712,19 +719,20 @@
               <w:spacing w:line="276" w:lineRule="auto"/>
               <w:jc w:val="center"/>
               <w:rPr>
-                <w:sz w:val="24"/>
-                <w:szCs w:val="24"/>
-                <w:lang w:val="en-GB"/>
-              </w:rPr>
-            </w:pPr>
-            <w:r>
-              <w:rPr>
                 <w:b/>
                 <w:sz w:val="24"/>
                 <w:szCs w:val="24"/>
                 <w:lang w:val="en-GB"/>
               </w:rPr>
-              <w:t>Critical User Name</w:t>
+            </w:pPr>
+            <w:r>
+              <w:rPr>
+                <w:b/>
+                <w:sz w:val="24"/>
+                <w:szCs w:val="24"/>
+                <w:lang w:val="en-GB"/>
+              </w:rPr>
+              <w:t>Critical Username</w:t>
             </w:r>
           </w:p>
         </w:tc>
@@ -766,9 +774,6 @@
         </w:tc>
       </w:tr>
       <w:tr>
-        <w:trPr>
-          <w:trHeight w:val="80"/>
-        </w:trPr>
         <w:tc>
           <w:tcPr>
             <w:tcW w:w="4531" w:type="dxa"/>
@@ -801,10 +806,21 @@
     </w:tbl>
     <w:p>
       <w:pPr>
+        <w:pStyle w:val="KeinLeerraum"/>
         <w:rPr>
           <w:lang w:val="en-GB"/>
         </w:rPr>
       </w:pPr>
+    </w:p>
+    <w:p>
+      <w:pPr>
+        <w:pStyle w:val="KeinLeerraum"/>
+        <w:rPr>
+          <w:lang w:val="en-GB"/>
+        </w:rPr>
+      </w:pPr>
+      <w:bookmarkStart w:id="10" w:name="_GoBack"/>
+      <w:bookmarkEnd w:id="10"/>
     </w:p>
     <w:sectPr>
       <w:headerReference w:type="default" r:id="rId7"/>
@@ -997,76 +1013,6 @@
         <w:lang w:val="en-GB"/>
       </w:rPr>
     </w:pPr>
-    <w:r>
-      <w:rPr>
-        <w:rFonts w:eastAsia="HGSoeiKakugothicUB"/>
-        <w:noProof/>
-        <w:lang w:val="en-GB"/>
-      </w:rPr>
-      <w:drawing>
-        <wp:anchor distT="0" distB="0" distL="114300" distR="114300" simplePos="0" relativeHeight="251658240" behindDoc="1" locked="0" layoutInCell="1" allowOverlap="1" wp14:anchorId="02E301F6" wp14:editId="59CEE6B9">
-          <wp:simplePos x="0" y="0"/>
-          <wp:positionH relativeFrom="column">
-            <wp:posOffset>5501005</wp:posOffset>
-          </wp:positionH>
-          <wp:positionV relativeFrom="paragraph">
-            <wp:posOffset>-154305</wp:posOffset>
-          </wp:positionV>
-          <wp:extent cx="820420" cy="820420"/>
-          <wp:effectExtent l="0" t="0" r="0" b="0"/>
-          <wp:wrapThrough wrapText="bothSides">
-            <wp:wrapPolygon edited="0">
-              <wp:start x="0" y="0"/>
-              <wp:lineTo x="0" y="21065"/>
-              <wp:lineTo x="21065" y="21065"/>
-              <wp:lineTo x="21065" y="0"/>
-              <wp:lineTo x="0" y="0"/>
-            </wp:wrapPolygon>
-          </wp:wrapThrough>
-          <wp:docPr id="1" name="Grafik 1"/>
-          <wp:cNvGraphicFramePr>
-            <a:graphicFrameLocks xmlns:a="http://schemas.openxmlformats.org/drawingml/2006/main" noChangeAspect="1"/>
-          </wp:cNvGraphicFramePr>
-          <a:graphic xmlns:a="http://schemas.openxmlformats.org/drawingml/2006/main">
-            <a:graphicData uri="http://schemas.openxmlformats.org/drawingml/2006/picture">
-              <pic:pic xmlns:pic="http://schemas.openxmlformats.org/drawingml/2006/picture">
-                <pic:nvPicPr>
-                  <pic:cNvPr id="1" name="art_512.png"/>
-                  <pic:cNvPicPr/>
-                </pic:nvPicPr>
-                <pic:blipFill>
-                  <a:blip r:embed="rId1">
-                    <a:extLst>
-                      <a:ext uri="{28A0092B-C50C-407E-A947-70E740481C1C}">
-                        <a14:useLocalDpi xmlns:a14="http://schemas.microsoft.com/office/drawing/2010/main" val="0"/>
-                      </a:ext>
-                    </a:extLst>
-                  </a:blip>
-                  <a:stretch>
-                    <a:fillRect/>
-                  </a:stretch>
-                </pic:blipFill>
-                <pic:spPr>
-                  <a:xfrm>
-                    <a:off x="0" y="0"/>
-                    <a:ext cx="820420" cy="820420"/>
-                  </a:xfrm>
-                  <a:prstGeom prst="rect">
-                    <a:avLst/>
-                  </a:prstGeom>
-                </pic:spPr>
-              </pic:pic>
-            </a:graphicData>
-          </a:graphic>
-          <wp14:sizeRelH relativeFrom="margin">
-            <wp14:pctWidth>0</wp14:pctWidth>
-          </wp14:sizeRelH>
-          <wp14:sizeRelV relativeFrom="margin">
-            <wp14:pctHeight>0</wp14:pctHeight>
-          </wp14:sizeRelV>
-        </wp:anchor>
-      </w:drawing>
-    </w:r>
     <w:r>
       <w:rPr>
         <w:rFonts w:eastAsia="HGSoeiKakugothicUB"/>
@@ -1511,7 +1457,7 @@
     </w:pPr>
     <w:rPr>
       <w:rFonts w:asciiTheme="majorHAnsi" w:eastAsiaTheme="majorEastAsia" w:hAnsiTheme="majorHAnsi" w:cstheme="majorBidi"/>
-      <w:color w:val="1286C2" w:themeColor="accent1" w:themeShade="BF"/>
+      <w:color w:val="A5A5A5" w:themeColor="accent1" w:themeShade="BF"/>
       <w:sz w:val="32"/>
       <w:szCs w:val="32"/>
     </w:rPr>
@@ -1707,9 +1653,39 @@
     <w:rsid w:val="00A52CD9"/>
     <w:rPr>
       <w:rFonts w:asciiTheme="majorHAnsi" w:eastAsiaTheme="majorEastAsia" w:hAnsiTheme="majorHAnsi" w:cstheme="majorBidi"/>
-      <w:color w:val="1286C2" w:themeColor="accent1" w:themeShade="BF"/>
+      <w:color w:val="A5A5A5" w:themeColor="accent1" w:themeShade="BF"/>
       <w:sz w:val="32"/>
       <w:szCs w:val="32"/>
+    </w:rPr>
+  </w:style>
+  <w:style w:type="paragraph" w:styleId="Sprechblasentext">
+    <w:name w:val="Balloon Text"/>
+    <w:basedOn w:val="Standard"/>
+    <w:link w:val="SprechblasentextZchn"/>
+    <w:uiPriority w:val="99"/>
+    <w:semiHidden/>
+    <w:unhideWhenUsed/>
+    <w:rsid w:val="006B5383"/>
+    <w:pPr>
+      <w:spacing w:after="0" w:line="240" w:lineRule="auto"/>
+    </w:pPr>
+    <w:rPr>
+      <w:rFonts w:ascii="Segoe UI" w:hAnsi="Segoe UI" w:cs="Segoe UI"/>
+      <w:sz w:val="18"/>
+      <w:szCs w:val="18"/>
+    </w:rPr>
+  </w:style>
+  <w:style w:type="character" w:customStyle="1" w:styleId="SprechblasentextZchn">
+    <w:name w:val="Sprechblasentext Zchn"/>
+    <w:basedOn w:val="Absatz-Standardschriftart"/>
+    <w:link w:val="Sprechblasentext"/>
+    <w:uiPriority w:val="99"/>
+    <w:semiHidden/>
+    <w:rsid w:val="006B5383"/>
+    <w:rPr>
+      <w:rFonts w:ascii="Segoe UI" w:hAnsi="Segoe UI" w:cs="Segoe UI"/>
+      <w:sz w:val="18"/>
+      <w:szCs w:val="18"/>
     </w:rPr>
   </w:style>
 </w:styles>
@@ -1718,7 +1694,7 @@
 <file path=word/theme/theme1.xml><?xml version="1.0" encoding="utf-8"?>
 <a:theme xmlns:a="http://schemas.openxmlformats.org/drawingml/2006/main" name="Parallax">
   <a:themeElements>
-    <a:clrScheme name="Parallax">
+    <a:clrScheme name="Graustufe">
       <a:dk1>
         <a:sysClr val="windowText" lastClr="000000"/>
       </a:dk1>
@@ -1726,48 +1702,48 @@
         <a:sysClr val="window" lastClr="FFFFFF"/>
       </a:lt1>
       <a:dk2>
-        <a:srgbClr val="212121"/>
+        <a:srgbClr val="000000"/>
       </a:dk2>
       <a:lt2>
-        <a:srgbClr val="CDD0D1"/>
+        <a:srgbClr val="F8F8F8"/>
       </a:lt2>
       <a:accent1>
-        <a:srgbClr val="30ACEC"/>
+        <a:srgbClr val="DDDDDD"/>
       </a:accent1>
       <a:accent2>
-        <a:srgbClr val="80C34F"/>
+        <a:srgbClr val="B2B2B2"/>
       </a:accent2>
       <a:accent3>
-        <a:srgbClr val="E29D3E"/>
+        <a:srgbClr val="969696"/>
       </a:accent3>
       <a:accent4>
-        <a:srgbClr val="D64A3B"/>
+        <a:srgbClr val="808080"/>
       </a:accent4>
       <a:accent5>
-        <a:srgbClr val="D64787"/>
+        <a:srgbClr val="5F5F5F"/>
       </a:accent5>
       <a:accent6>
-        <a:srgbClr val="A666E1"/>
+        <a:srgbClr val="4D4D4D"/>
       </a:accent6>
       <a:hlink>
-        <a:srgbClr val="3085ED"/>
+        <a:srgbClr val="5F5F5F"/>
       </a:hlink>
       <a:folHlink>
-        <a:srgbClr val="82B6F4"/>
+        <a:srgbClr val="919191"/>
       </a:folHlink>
     </a:clrScheme>
-    <a:fontScheme name="Parallax">
+    <a:fontScheme name="Calibri">
       <a:majorFont>
-        <a:latin typeface="Corbel" panose="020B0503020204020204"/>
+        <a:latin typeface="Calibri" panose="020F0502020204030204"/>
         <a:ea typeface=""/>
         <a:cs typeface=""/>
-        <a:font script="Jpan" typeface="HGｺﾞｼｯｸM"/>
-        <a:font script="Hang" typeface="HY엽서L"/>
-        <a:font script="Hans" typeface="华文楷体"/>
+        <a:font script="Jpan" typeface="メイリオ"/>
+        <a:font script="Hang" typeface="맑은 고딕"/>
+        <a:font script="Hans" typeface="宋体"/>
         <a:font script="Hant" typeface="新細明體"/>
-        <a:font script="Arab" typeface="Tahoma"/>
-        <a:font script="Hebr" typeface="Miriam"/>
-        <a:font script="Thai" typeface="DilleniaUPC"/>
+        <a:font script="Arab" typeface="Arial"/>
+        <a:font script="Hebr" typeface="Arial"/>
+        <a:font script="Thai" typeface="Cordia New"/>
         <a:font script="Ethi" typeface="Nyala"/>
         <a:font script="Beng" typeface="Vrinda"/>
         <a:font script="Gujr" typeface="Shruti"/>
@@ -1788,21 +1764,21 @@
         <a:font script="Laoo" typeface="DokChampa"/>
         <a:font script="Sinh" typeface="Iskoola Pota"/>
         <a:font script="Mong" typeface="Mongolian Baiti"/>
-        <a:font script="Viet" typeface="Arial"/>
+        <a:font script="Viet" typeface="Tahoma"/>
         <a:font script="Uigh" typeface="Microsoft Uighur"/>
         <a:font script="Geor" typeface="Sylfaen"/>
       </a:majorFont>
       <a:minorFont>
-        <a:latin typeface="Corbel" panose="020B0503020204020204"/>
+        <a:latin typeface="Calibri" panose="020F0502020204030204"/>
         <a:ea typeface=""/>
         <a:cs typeface=""/>
-        <a:font script="Jpan" typeface="HGｺﾞｼｯｸM"/>
-        <a:font script="Hang" typeface="HY엽서L"/>
-        <a:font script="Hans" typeface="华文楷体"/>
+        <a:font script="Jpan" typeface="メイリオ"/>
+        <a:font script="Hang" typeface="맑은 고딕"/>
+        <a:font script="Hans" typeface="宋体"/>
         <a:font script="Hant" typeface="新細明體"/>
-        <a:font script="Arab" typeface="Tahoma"/>
-        <a:font script="Hebr" typeface="Miriam"/>
-        <a:font script="Thai" typeface="DilleniaUPC"/>
+        <a:font script="Arab" typeface="Arial"/>
+        <a:font script="Hebr" typeface="Arial"/>
+        <a:font script="Thai" typeface="Cordia New"/>
         <a:font script="Ethi" typeface="Nyala"/>
         <a:font script="Beng" typeface="Vrinda"/>
         <a:font script="Gujr" typeface="Shruti"/>
@@ -1823,7 +1799,7 @@
         <a:font script="Laoo" typeface="DokChampa"/>
         <a:font script="Sinh" typeface="Iskoola Pota"/>
         <a:font script="Mong" typeface="Mongolian Baiti"/>
-        <a:font script="Viet" typeface="Arial"/>
+        <a:font script="Viet" typeface="Tahoma"/>
         <a:font script="Uigh" typeface="Microsoft Uighur"/>
         <a:font script="Geor" typeface="Sylfaen"/>
       </a:minorFont>
@@ -1976,7 +1952,7 @@
 </file>
 
 <file path=customXml/itemProps1.xml><?xml version="1.0" encoding="utf-8"?>
-<ds:datastoreItem xmlns:ds="http://schemas.openxmlformats.org/officeDocument/2006/customXml" ds:itemID="{9CAF1138-0EF9-4BFC-AB34-FDCEA7904DB1}">
+<ds:datastoreItem xmlns:ds="http://schemas.openxmlformats.org/officeDocument/2006/customXml" ds:itemID="{7D0676C6-8D24-463A-935B-E9F605A65CE8}">
   <ds:schemaRefs>
     <ds:schemaRef ds:uri="http://schemas.openxmlformats.org/officeDocument/2006/bibliography"/>
   </ds:schemaRefs>

</xml_diff>

<commit_message>
- translated the content of the German template - translated some German parts in the English template
</commit_message>
<xml_diff>
--- a/art/res/word-templates/ExportReport_Template_DE.docx
+++ b/art/res/word-templates/ExportReport_Template_DE.docx
@@ -11,7 +11,6 @@
           <w:b/>
           <w:color w:val="auto"/>
           <w:sz w:val="40"/>
-          <w:lang w:val="en-GB"/>
         </w:rPr>
       </w:pPr>
       <w:r>
@@ -19,25 +18,42 @@
           <w:b/>
           <w:color w:val="auto"/>
           <w:sz w:val="40"/>
-          <w:lang w:val="en-GB"/>
         </w:rPr>
-        <w:t>Critical Access Query Report</w:t>
+        <w:t>Bericht über</w:t>
+      </w:r>
+      <w:r>
+        <w:rPr>
+          <w:b/>
+          <w:color w:val="auto"/>
+          <w:sz w:val="40"/>
+        </w:rPr>
+        <w:t xml:space="preserve"> </w:t>
+      </w:r>
+      <w:r>
+        <w:rPr>
+          <w:b/>
+          <w:color w:val="auto"/>
+          <w:sz w:val="40"/>
+        </w:rPr>
+        <w:t>k</w:t>
+      </w:r>
+      <w:r>
+        <w:rPr>
+          <w:b/>
+          <w:color w:val="auto"/>
+          <w:sz w:val="40"/>
+        </w:rPr>
+        <w:t>ritische Zugriffe</w:t>
       </w:r>
     </w:p>
     <w:p>
       <w:pPr>
         <w:pStyle w:val="KeinLeerraum"/>
-        <w:rPr>
-          <w:lang w:val="en-GB"/>
-        </w:rPr>
       </w:pPr>
     </w:p>
     <w:p>
       <w:pPr>
         <w:pStyle w:val="KeinLeerraum"/>
-        <w:rPr>
-          <w:lang w:val="en-GB"/>
-        </w:rPr>
       </w:pPr>
     </w:p>
     <w:p>
@@ -48,13 +64,23 @@
           <w:lang w:val="en-GB"/>
         </w:rPr>
       </w:pPr>
+      <w:proofErr w:type="spellStart"/>
       <w:r>
         <w:rPr>
           <w:b/>
           <w:sz w:val="32"/>
           <w:lang w:val="en-GB"/>
         </w:rPr>
-        <w:t>Query Parameters:</w:t>
+        <w:t>Abfrageparameter</w:t>
+      </w:r>
+      <w:proofErr w:type="spellEnd"/>
+      <w:r>
+        <w:rPr>
+          <w:b/>
+          <w:sz w:val="32"/>
+          <w:lang w:val="en-GB"/>
+        </w:rPr>
+        <w:t>:</w:t>
       </w:r>
     </w:p>
     <w:tbl>
@@ -93,14 +119,25 @@
                 <w:lang w:val="en-GB"/>
               </w:rPr>
             </w:pPr>
-            <w:r>
-              <w:rPr>
-                <w:b/>
-                <w:sz w:val="24"/>
-                <w:szCs w:val="24"/>
-                <w:lang w:val="en-GB"/>
-              </w:rPr>
-              <w:t>Critical Access Query Settings:</w:t>
+            <w:proofErr w:type="spellStart"/>
+            <w:r>
+              <w:rPr>
+                <w:b/>
+                <w:sz w:val="24"/>
+                <w:szCs w:val="24"/>
+                <w:lang w:val="en-GB"/>
+              </w:rPr>
+              <w:t>Abfrageeinstellungen</w:t>
+            </w:r>
+            <w:proofErr w:type="spellEnd"/>
+            <w:r>
+              <w:rPr>
+                <w:b/>
+                <w:sz w:val="24"/>
+                <w:szCs w:val="24"/>
+                <w:lang w:val="en-GB"/>
+              </w:rPr>
+              <w:t>:</w:t>
             </w:r>
           </w:p>
         </w:tc>
@@ -121,11 +158,19 @@
                 <w:lang w:val="en-GB"/>
               </w:rPr>
             </w:pPr>
-            <w:r>
-              <w:rPr>
-                <w:lang w:val="en-GB"/>
-              </w:rPr>
-              <w:t>Creator:</w:t>
+            <w:proofErr w:type="spellStart"/>
+            <w:r>
+              <w:rPr>
+                <w:lang w:val="en-GB"/>
+              </w:rPr>
+              <w:t>Ersteller</w:t>
+            </w:r>
+            <w:proofErr w:type="spellEnd"/>
+            <w:r>
+              <w:rPr>
+                <w:lang w:val="en-GB"/>
+              </w:rPr>
+              <w:t>:</w:t>
             </w:r>
           </w:p>
         </w:tc>
@@ -161,17 +206,19 @@
                 <w:lang w:val="en-GB"/>
               </w:rPr>
             </w:pPr>
-            <w:r>
-              <w:rPr>
-                <w:lang w:val="en-GB"/>
-              </w:rPr>
-              <w:t>End</w:t>
-            </w:r>
-            <w:r>
-              <w:rPr>
-                <w:lang w:val="en-GB"/>
-              </w:rPr>
-              <w:t xml:space="preserve"> of Query:</w:t>
+            <w:proofErr w:type="spellStart"/>
+            <w:r>
+              <w:rPr>
+                <w:lang w:val="en-GB"/>
+              </w:rPr>
+              <w:t>Abfrageende</w:t>
+            </w:r>
+            <w:proofErr w:type="spellEnd"/>
+            <w:r>
+              <w:rPr>
+                <w:lang w:val="en-GB"/>
+              </w:rPr>
+              <w:t>:</w:t>
             </w:r>
           </w:p>
         </w:tc>
@@ -239,6 +286,8 @@
                 <w:lang w:val="en-GB"/>
               </w:rPr>
             </w:pPr>
+            <w:bookmarkStart w:id="3" w:name="_GoBack"/>
+            <w:bookmarkEnd w:id="3"/>
             <w:r>
               <w:rPr>
                 <w:lang w:val="en-GB"/>
@@ -258,8 +307,8 @@
                 <w:lang w:val="en-GB"/>
               </w:rPr>
             </w:pPr>
-            <w:bookmarkStart w:id="3" w:name="QuerySettings_Whitelist"/>
-            <w:bookmarkEnd w:id="3"/>
+            <w:bookmarkStart w:id="4" w:name="QuerySettings_Whitelist"/>
+            <w:bookmarkEnd w:id="4"/>
           </w:p>
         </w:tc>
       </w:tr>
@@ -321,8 +370,19 @@
                 <w:szCs w:val="24"/>
                 <w:lang w:val="en-GB"/>
               </w:rPr>
-              <w:t>SAP Server Connection Settings</w:t>
-            </w:r>
+              <w:t xml:space="preserve">SAP Server </w:t>
+            </w:r>
+            <w:proofErr w:type="spellStart"/>
+            <w:r>
+              <w:rPr>
+                <w:b/>
+                <w:sz w:val="24"/>
+                <w:szCs w:val="24"/>
+                <w:lang w:val="en-GB"/>
+              </w:rPr>
+              <w:t>Verbindungseinstellungen</w:t>
+            </w:r>
+            <w:proofErr w:type="spellEnd"/>
           </w:p>
         </w:tc>
       </w:tr>
@@ -345,11 +405,19 @@
                 <w:lang w:val="en-GB"/>
               </w:rPr>
             </w:pPr>
-            <w:r>
-              <w:rPr>
-                <w:lang w:val="en-GB"/>
-              </w:rPr>
-              <w:t>SAP Description:</w:t>
+            <w:proofErr w:type="spellStart"/>
+            <w:r>
+              <w:rPr>
+                <w:lang w:val="en-GB"/>
+              </w:rPr>
+              <w:t>Beschreibung</w:t>
+            </w:r>
+            <w:proofErr w:type="spellEnd"/>
+            <w:r>
+              <w:rPr>
+                <w:lang w:val="en-GB"/>
+              </w:rPr>
+              <w:t>:</w:t>
             </w:r>
           </w:p>
         </w:tc>
@@ -371,8 +439,8 @@
                 <w:lang w:val="en-GB"/>
               </w:rPr>
             </w:pPr>
-            <w:bookmarkStart w:id="4" w:name="ConnectionSettings_Description"/>
-            <w:bookmarkEnd w:id="4"/>
+            <w:bookmarkStart w:id="5" w:name="ConnectionSettings_Description"/>
+            <w:bookmarkEnd w:id="5"/>
           </w:p>
         </w:tc>
       </w:tr>
@@ -391,11 +459,19 @@
                 <w:lang w:val="en-GB"/>
               </w:rPr>
             </w:pPr>
-            <w:r>
-              <w:rPr>
-                <w:lang w:val="en-GB"/>
-              </w:rPr>
-              <w:t>Server Destination:</w:t>
+            <w:proofErr w:type="spellStart"/>
+            <w:r>
+              <w:rPr>
+                <w:lang w:val="en-GB"/>
+              </w:rPr>
+              <w:t>Zielserver</w:t>
+            </w:r>
+            <w:proofErr w:type="spellEnd"/>
+            <w:r>
+              <w:rPr>
+                <w:lang w:val="en-GB"/>
+              </w:rPr>
+              <w:t>:</w:t>
             </w:r>
           </w:p>
         </w:tc>
@@ -413,8 +489,8 @@
                 <w:lang w:val="en-GB"/>
               </w:rPr>
             </w:pPr>
-            <w:bookmarkStart w:id="5" w:name="ConnectionSettings_ServerDestination"/>
-            <w:bookmarkEnd w:id="5"/>
+            <w:bookmarkStart w:id="6" w:name="ConnectionSettings_ServerDestination"/>
+            <w:bookmarkEnd w:id="6"/>
           </w:p>
         </w:tc>
       </w:tr>
@@ -433,6 +509,7 @@
                 <w:lang w:val="en-GB"/>
               </w:rPr>
             </w:pPr>
+            <w:proofErr w:type="spellStart"/>
             <w:r>
               <w:rPr>
                 <w:lang w:val="en-GB"/>
@@ -443,19 +520,38 @@
               <w:rPr>
                 <w:lang w:val="en-GB"/>
               </w:rPr>
-              <w:t xml:space="preserve">tem </w:t>
-            </w:r>
-            <w:r>
-              <w:rPr>
-                <w:lang w:val="en-GB"/>
-              </w:rPr>
-              <w:t>N</w:t>
-            </w:r>
-            <w:r>
-              <w:rPr>
-                <w:lang w:val="en-GB"/>
-              </w:rPr>
-              <w:t>umber:</w:t>
+              <w:t>tem</w:t>
+            </w:r>
+            <w:r>
+              <w:rPr>
+                <w:lang w:val="en-GB"/>
+              </w:rPr>
+              <w:t>n</w:t>
+            </w:r>
+            <w:r>
+              <w:rPr>
+                <w:lang w:val="en-GB"/>
+              </w:rPr>
+              <w:t>um</w:t>
+            </w:r>
+            <w:r>
+              <w:rPr>
+                <w:lang w:val="en-GB"/>
+              </w:rPr>
+              <w:t>m</w:t>
+            </w:r>
+            <w:r>
+              <w:rPr>
+                <w:lang w:val="en-GB"/>
+              </w:rPr>
+              <w:t>er</w:t>
+            </w:r>
+            <w:proofErr w:type="spellEnd"/>
+            <w:r>
+              <w:rPr>
+                <w:lang w:val="en-GB"/>
+              </w:rPr>
+              <w:t>:</w:t>
             </w:r>
           </w:p>
         </w:tc>
@@ -473,8 +569,8 @@
                 <w:lang w:val="en-GB"/>
               </w:rPr>
             </w:pPr>
-            <w:bookmarkStart w:id="6" w:name="ConnectionSettings_SystemNumber"/>
-            <w:bookmarkEnd w:id="6"/>
+            <w:bookmarkStart w:id="7" w:name="ConnectionSettings_SystemNumber"/>
+            <w:bookmarkEnd w:id="7"/>
           </w:p>
         </w:tc>
       </w:tr>
@@ -521,8 +617,8 @@
                 <w:lang w:val="en-GB"/>
               </w:rPr>
             </w:pPr>
-            <w:bookmarkStart w:id="7" w:name="ConnectionSettings_Client"/>
-            <w:bookmarkEnd w:id="7"/>
+            <w:bookmarkStart w:id="8" w:name="ConnectionSettings_Client"/>
+            <w:bookmarkEnd w:id="8"/>
           </w:p>
         </w:tc>
       </w:tr>
@@ -541,11 +637,19 @@
                 <w:lang w:val="en-GB"/>
               </w:rPr>
             </w:pPr>
-            <w:r>
-              <w:rPr>
-                <w:lang w:val="en-GB"/>
-              </w:rPr>
-              <w:t>Language:</w:t>
+            <w:proofErr w:type="spellStart"/>
+            <w:r>
+              <w:rPr>
+                <w:lang w:val="en-GB"/>
+              </w:rPr>
+              <w:t>Sprache</w:t>
+            </w:r>
+            <w:proofErr w:type="spellEnd"/>
+            <w:r>
+              <w:rPr>
+                <w:lang w:val="en-GB"/>
+              </w:rPr>
+              <w:t>:</w:t>
             </w:r>
           </w:p>
         </w:tc>
@@ -563,8 +667,8 @@
                 <w:lang w:val="en-GB"/>
               </w:rPr>
             </w:pPr>
-            <w:bookmarkStart w:id="8" w:name="ConnectionSettings_Language"/>
-            <w:bookmarkEnd w:id="8"/>
+            <w:bookmarkStart w:id="9" w:name="ConnectionSettings_Language"/>
+            <w:bookmarkEnd w:id="9"/>
           </w:p>
         </w:tc>
       </w:tr>
@@ -587,8 +691,16 @@
               <w:rPr>
                 <w:lang w:val="en-GB"/>
               </w:rPr>
-              <w:t>Pool Capacity</w:t>
-            </w:r>
+              <w:t xml:space="preserve">Pool </w:t>
+            </w:r>
+            <w:proofErr w:type="spellStart"/>
+            <w:r>
+              <w:rPr>
+                <w:lang w:val="en-GB"/>
+              </w:rPr>
+              <w:t>Kapazität</w:t>
+            </w:r>
+            <w:proofErr w:type="spellEnd"/>
             <w:r>
               <w:rPr>
                 <w:lang w:val="en-GB"/>
@@ -611,8 +723,8 @@
                 <w:lang w:val="en-GB"/>
               </w:rPr>
             </w:pPr>
-            <w:bookmarkStart w:id="9" w:name="ConnectionSettings_PoolCapacity"/>
-            <w:bookmarkEnd w:id="9"/>
+            <w:bookmarkStart w:id="10" w:name="ConnectionSettings_PoolCapacity"/>
+            <w:bookmarkEnd w:id="10"/>
           </w:p>
         </w:tc>
       </w:tr>
@@ -639,13 +751,23 @@
           <w:lang w:val="en-GB"/>
         </w:rPr>
       </w:pPr>
+      <w:proofErr w:type="spellStart"/>
       <w:r>
         <w:rPr>
           <w:b/>
           <w:sz w:val="32"/>
           <w:lang w:val="en-GB"/>
         </w:rPr>
-        <w:t>Query Results:</w:t>
+        <w:t>Abfrageergebnisse</w:t>
+      </w:r>
+      <w:proofErr w:type="spellEnd"/>
+      <w:r>
+        <w:rPr>
+          <w:b/>
+          <w:sz w:val="32"/>
+          <w:lang w:val="en-GB"/>
+        </w:rPr>
+        <w:t>:</w:t>
       </w:r>
     </w:p>
     <w:tbl>
@@ -725,15 +847,37 @@
                 <w:lang w:val="en-GB"/>
               </w:rPr>
             </w:pPr>
-            <w:r>
-              <w:rPr>
-                <w:b/>
-                <w:sz w:val="24"/>
-                <w:szCs w:val="24"/>
-                <w:lang w:val="en-GB"/>
-              </w:rPr>
-              <w:t>Critical Username</w:t>
-            </w:r>
+            <w:proofErr w:type="spellStart"/>
+            <w:r>
+              <w:rPr>
+                <w:b/>
+                <w:sz w:val="24"/>
+                <w:szCs w:val="24"/>
+                <w:lang w:val="en-GB"/>
+              </w:rPr>
+              <w:t>Kritischer</w:t>
+            </w:r>
+            <w:proofErr w:type="spellEnd"/>
+            <w:r>
+              <w:rPr>
+                <w:b/>
+                <w:sz w:val="24"/>
+                <w:szCs w:val="24"/>
+                <w:lang w:val="en-GB"/>
+              </w:rPr>
+              <w:t xml:space="preserve"> </w:t>
+            </w:r>
+            <w:proofErr w:type="spellStart"/>
+            <w:r>
+              <w:rPr>
+                <w:b/>
+                <w:sz w:val="24"/>
+                <w:szCs w:val="24"/>
+                <w:lang w:val="en-GB"/>
+              </w:rPr>
+              <w:t>Benutzer</w:t>
+            </w:r>
+            <w:proofErr w:type="spellEnd"/>
           </w:p>
         </w:tc>
       </w:tr>
@@ -819,8 +963,6 @@
           <w:lang w:val="en-GB"/>
         </w:rPr>
       </w:pPr>
-      <w:bookmarkStart w:id="10" w:name="_GoBack"/>
-      <w:bookmarkEnd w:id="10"/>
     </w:p>
     <w:sectPr>
       <w:headerReference w:type="default" r:id="rId7"/>
@@ -1952,7 +2094,7 @@
 </file>
 
 <file path=customXml/itemProps1.xml><?xml version="1.0" encoding="utf-8"?>
-<ds:datastoreItem xmlns:ds="http://schemas.openxmlformats.org/officeDocument/2006/customXml" ds:itemID="{7D0676C6-8D24-463A-935B-E9F605A65CE8}">
+<ds:datastoreItem xmlns:ds="http://schemas.openxmlformats.org/officeDocument/2006/customXml" ds:itemID="{36408D9B-F5EF-43AD-9BA4-8C79FCFD26D9}">
   <ds:schemaRefs>
     <ds:schemaRef ds:uri="http://schemas.openxmlformats.org/officeDocument/2006/bibliography"/>
   </ds:schemaRefs>

</xml_diff>

<commit_message>
- added support for custom page breaks in case of critical access entries table overflow - disabled the WordExportTest because it requires JavaFX (which would be very hard to initialize when running a unit test. therefore the test was disabled)
</commit_message>
<xml_diff>
--- a/art/res/word-templates/ExportReport_Template_DE.docx
+++ b/art/res/word-templates/ExportReport_Template_DE.docx
@@ -6,6 +6,7 @@
     <w:p>
       <w:pPr>
         <w:pStyle w:val="berschrift1"/>
+        <w:spacing w:before="0"/>
         <w:jc w:val="center"/>
         <w:rPr>
           <w:b/>
@@ -13,6 +14,8 @@
           <w:sz w:val="40"/>
         </w:rPr>
       </w:pPr>
+      <w:bookmarkStart w:id="0" w:name="_GoBack"/>
+      <w:bookmarkEnd w:id="0"/>
       <w:r>
         <w:rPr>
           <w:b/>
@@ -60,25 +63,18 @@
       <w:pPr>
         <w:spacing w:after="0" w:line="360" w:lineRule="auto"/>
         <w:jc w:val="both"/>
-        <w:rPr>
-          <w:lang w:val="en-GB"/>
-        </w:rPr>
       </w:pPr>
-      <w:proofErr w:type="spellStart"/>
       <w:r>
         <w:rPr>
           <w:b/>
           <w:sz w:val="32"/>
-          <w:lang w:val="en-GB"/>
         </w:rPr>
         <w:t>Abfrageparameter</w:t>
       </w:r>
-      <w:proofErr w:type="spellEnd"/>
       <w:r>
         <w:rPr>
           <w:b/>
           <w:sz w:val="32"/>
-          <w:lang w:val="en-GB"/>
         </w:rPr>
         <w:t>:</w:t>
       </w:r>
@@ -189,8 +185,8 @@
                 <w:lang w:val="en-GB"/>
               </w:rPr>
             </w:pPr>
-            <w:bookmarkStart w:id="0" w:name="QuerySettings_Creator"/>
-            <w:bookmarkEnd w:id="0"/>
+            <w:bookmarkStart w:id="1" w:name="QuerySettings_Creator"/>
+            <w:bookmarkEnd w:id="1"/>
           </w:p>
         </w:tc>
       </w:tr>
@@ -233,8 +229,8 @@
                 <w:lang w:val="en-GB"/>
               </w:rPr>
             </w:pPr>
-            <w:bookmarkStart w:id="1" w:name="QuerySettings_EndOfQuery"/>
-            <w:bookmarkEnd w:id="1"/>
+            <w:bookmarkStart w:id="2" w:name="QuerySettings_EndOfQuery"/>
+            <w:bookmarkEnd w:id="2"/>
           </w:p>
         </w:tc>
       </w:tr>
@@ -269,8 +265,8 @@
                 <w:lang w:val="en-GB"/>
               </w:rPr>
             </w:pPr>
-            <w:bookmarkStart w:id="2" w:name="QuerySettings_Patterns"/>
-            <w:bookmarkEnd w:id="2"/>
+            <w:bookmarkStart w:id="3" w:name="QuerySettings_Patterns"/>
+            <w:bookmarkEnd w:id="3"/>
           </w:p>
         </w:tc>
       </w:tr>
@@ -286,8 +282,6 @@
                 <w:lang w:val="en-GB"/>
               </w:rPr>
             </w:pPr>
-            <w:bookmarkStart w:id="3" w:name="_GoBack"/>
-            <w:bookmarkEnd w:id="3"/>
             <w:r>
               <w:rPr>
                 <w:lang w:val="en-GB"/>
@@ -1176,6 +1170,11 @@
       </w:rPr>
       <w:t xml:space="preserve"> Tool</w:t>
     </w:r>
+  </w:p>
+  <w:p>
+    <w:pPr>
+      <w:pStyle w:val="Kopfzeile"/>
+    </w:pPr>
   </w:p>
   <w:p>
     <w:pPr>
@@ -2094,7 +2093,7 @@
 </file>
 
 <file path=customXml/itemProps1.xml><?xml version="1.0" encoding="utf-8"?>
-<ds:datastoreItem xmlns:ds="http://schemas.openxmlformats.org/officeDocument/2006/customXml" ds:itemID="{36408D9B-F5EF-43AD-9BA4-8C79FCFD26D9}">
+<ds:datastoreItem xmlns:ds="http://schemas.openxmlformats.org/officeDocument/2006/customXml" ds:itemID="{24079209-7E3D-4D5F-941E-0E80FD466C02}">
   <ds:schemaRefs>
     <ds:schemaRef ds:uri="http://schemas.openxmlformats.org/officeDocument/2006/bibliography"/>
   </ds:schemaRefs>

</xml_diff>

<commit_message>
- modified templates: moved the critical access entries table to the second page - modified report helper accordingly - tested each output format
</commit_message>
<xml_diff>
--- a/art/res/word-templates/ExportReport_Template_DE.docx
+++ b/art/res/word-templates/ExportReport_Template_DE.docx
@@ -14,8 +14,6 @@
           <w:sz w:val="40"/>
         </w:rPr>
       </w:pPr>
-      <w:bookmarkStart w:id="0" w:name="_GoBack"/>
-      <w:bookmarkEnd w:id="0"/>
       <w:r>
         <w:rPr>
           <w:b/>
@@ -185,8 +183,8 @@
                 <w:lang w:val="en-GB"/>
               </w:rPr>
             </w:pPr>
-            <w:bookmarkStart w:id="1" w:name="QuerySettings_Creator"/>
-            <w:bookmarkEnd w:id="1"/>
+            <w:bookmarkStart w:id="0" w:name="QuerySettings_Creator"/>
+            <w:bookmarkEnd w:id="0"/>
           </w:p>
         </w:tc>
       </w:tr>
@@ -229,8 +227,8 @@
                 <w:lang w:val="en-GB"/>
               </w:rPr>
             </w:pPr>
-            <w:bookmarkStart w:id="2" w:name="QuerySettings_EndOfQuery"/>
-            <w:bookmarkEnd w:id="2"/>
+            <w:bookmarkStart w:id="1" w:name="QuerySettings_EndOfQuery"/>
+            <w:bookmarkEnd w:id="1"/>
           </w:p>
         </w:tc>
       </w:tr>
@@ -265,8 +263,8 @@
                 <w:lang w:val="en-GB"/>
               </w:rPr>
             </w:pPr>
-            <w:bookmarkStart w:id="3" w:name="QuerySettings_Patterns"/>
-            <w:bookmarkEnd w:id="3"/>
+            <w:bookmarkStart w:id="2" w:name="QuerySettings_Patterns"/>
+            <w:bookmarkEnd w:id="2"/>
           </w:p>
         </w:tc>
       </w:tr>
@@ -301,8 +299,8 @@
                 <w:lang w:val="en-GB"/>
               </w:rPr>
             </w:pPr>
-            <w:bookmarkStart w:id="4" w:name="QuerySettings_Whitelist"/>
-            <w:bookmarkEnd w:id="4"/>
+            <w:bookmarkStart w:id="3" w:name="QuerySettings_Whitelist"/>
+            <w:bookmarkEnd w:id="3"/>
           </w:p>
         </w:tc>
       </w:tr>
@@ -433,8 +431,8 @@
                 <w:lang w:val="en-GB"/>
               </w:rPr>
             </w:pPr>
-            <w:bookmarkStart w:id="5" w:name="ConnectionSettings_Description"/>
-            <w:bookmarkEnd w:id="5"/>
+            <w:bookmarkStart w:id="4" w:name="ConnectionSettings_Description"/>
+            <w:bookmarkEnd w:id="4"/>
           </w:p>
         </w:tc>
       </w:tr>
@@ -483,8 +481,8 @@
                 <w:lang w:val="en-GB"/>
               </w:rPr>
             </w:pPr>
-            <w:bookmarkStart w:id="6" w:name="ConnectionSettings_ServerDestination"/>
-            <w:bookmarkEnd w:id="6"/>
+            <w:bookmarkStart w:id="5" w:name="ConnectionSettings_ServerDestination"/>
+            <w:bookmarkEnd w:id="5"/>
           </w:p>
         </w:tc>
       </w:tr>
@@ -563,8 +561,8 @@
                 <w:lang w:val="en-GB"/>
               </w:rPr>
             </w:pPr>
-            <w:bookmarkStart w:id="7" w:name="ConnectionSettings_SystemNumber"/>
-            <w:bookmarkEnd w:id="7"/>
+            <w:bookmarkStart w:id="6" w:name="ConnectionSettings_SystemNumber"/>
+            <w:bookmarkEnd w:id="6"/>
           </w:p>
         </w:tc>
       </w:tr>
@@ -611,8 +609,8 @@
                 <w:lang w:val="en-GB"/>
               </w:rPr>
             </w:pPr>
-            <w:bookmarkStart w:id="8" w:name="ConnectionSettings_Client"/>
-            <w:bookmarkEnd w:id="8"/>
+            <w:bookmarkStart w:id="7" w:name="ConnectionSettings_Client"/>
+            <w:bookmarkEnd w:id="7"/>
           </w:p>
         </w:tc>
       </w:tr>
@@ -661,8 +659,8 @@
                 <w:lang w:val="en-GB"/>
               </w:rPr>
             </w:pPr>
-            <w:bookmarkStart w:id="9" w:name="ConnectionSettings_Language"/>
-            <w:bookmarkEnd w:id="9"/>
+            <w:bookmarkStart w:id="8" w:name="ConnectionSettings_Language"/>
+            <w:bookmarkEnd w:id="8"/>
           </w:p>
         </w:tc>
       </w:tr>
@@ -717,8 +715,8 @@
                 <w:lang w:val="en-GB"/>
               </w:rPr>
             </w:pPr>
-            <w:bookmarkStart w:id="10" w:name="ConnectionSettings_PoolCapacity"/>
-            <w:bookmarkEnd w:id="10"/>
+            <w:bookmarkStart w:id="9" w:name="ConnectionSettings_PoolCapacity"/>
+            <w:bookmarkEnd w:id="9"/>
           </w:p>
         </w:tc>
       </w:tr>
@@ -737,6 +735,23 @@
     </w:p>
     <w:p>
       <w:pPr>
+        <w:rPr>
+          <w:b/>
+          <w:sz w:val="32"/>
+          <w:lang w:val="en-GB"/>
+        </w:rPr>
+      </w:pPr>
+      <w:r>
+        <w:rPr>
+          <w:b/>
+          <w:sz w:val="32"/>
+          <w:lang w:val="en-GB"/>
+        </w:rPr>
+        <w:br w:type="page"/>
+      </w:r>
+    </w:p>
+    <w:p>
+      <w:pPr>
         <w:spacing w:after="0" w:line="360" w:lineRule="auto"/>
         <w:jc w:val="both"/>
         <w:rPr>
@@ -745,6 +760,8 @@
           <w:lang w:val="en-GB"/>
         </w:rPr>
       </w:pPr>
+      <w:bookmarkStart w:id="10" w:name="_GoBack"/>
+      <w:bookmarkEnd w:id="10"/>
       <w:proofErr w:type="spellStart"/>
       <w:r>
         <w:rPr>
@@ -752,6 +769,7 @@
           <w:sz w:val="32"/>
           <w:lang w:val="en-GB"/>
         </w:rPr>
+        <w:lastRenderedPageBreak/>
         <w:t>Abfrageergebnisse</w:t>
       </w:r>
       <w:proofErr w:type="spellEnd"/>
@@ -2093,7 +2111,7 @@
 </file>
 
 <file path=customXml/itemProps1.xml><?xml version="1.0" encoding="utf-8"?>
-<ds:datastoreItem xmlns:ds="http://schemas.openxmlformats.org/officeDocument/2006/customXml" ds:itemID="{24079209-7E3D-4D5F-941E-0E80FD466C02}">
+<ds:datastoreItem xmlns:ds="http://schemas.openxmlformats.org/officeDocument/2006/customXml" ds:itemID="{EFC36D99-9827-485C-896F-C8983BA163ED}">
   <ds:schemaRefs>
     <ds:schemaRef ds:uri="http://schemas.openxmlformats.org/officeDocument/2006/bibliography"/>
   </ds:schemaRefs>

</xml_diff>